<commit_message>
updated the structure and content
</commit_message>
<xml_diff>
--- a/products/manuscript/Manuscript.docx
+++ b/products/manuscript/Manuscript.docx
@@ -71,7 +71,7 @@
         <w:pStyle w:val="Date"/>
       </w:pPr>
       <w:r>
-        <w:t xml:space="preserve">2021-08-18</w:t>
+        <w:t xml:space="preserve">2021-11-03</w:t>
       </w:r>
     </w:p>
     <w:p>
@@ -225,7 +225,7 @@
     </w:p>
     <w:bookmarkEnd w:id="23"/>
     <w:bookmarkEnd w:id="24"/>
-    <w:bookmarkStart w:id="33" w:name="methods-and-results"/>
+    <w:bookmarkStart w:id="28" w:name="methods"/>
     <w:p>
       <w:pPr>
         <w:pStyle w:val="Heading1"/>
@@ -240,7 +240,7 @@
         <w:tab/>
       </w:r>
       <w:r>
-        <w:t xml:space="preserve">Methods and Results</w:t>
+        <w:t xml:space="preserve">Methods</w:t>
       </w:r>
     </w:p>
     <w:p>
@@ -252,7 +252,7 @@
           <w:iCs/>
           <w:i/>
         </w:rPr>
-        <w:t xml:space="preserve">In most research papers, results and methods are separate. You can combine them here if you find it easier. You are also welcome to structure things such that those are separate sections.</w:t>
+        <w:t xml:space="preserve">Describe your methods. That should describe the data, the cleaning processes, and the analysis approaches. You might want to provide a shorter description here and all the details in the supplement.</w:t>
       </w:r>
     </w:p>
     <w:bookmarkStart w:id="25" w:name="data-aquisition"/>
@@ -317,7 +317,7 @@
       </w:r>
     </w:p>
     <w:bookmarkEnd w:id="26"/>
-    <w:bookmarkStart w:id="30" w:name="exploratory-analysis"/>
+    <w:bookmarkStart w:id="27" w:name="statistical-analysis"/>
     <w:p>
       <w:pPr>
         <w:pStyle w:val="Heading2"/>
@@ -332,7 +332,7 @@
         <w:tab/>
       </w:r>
       <w:r>
-        <w:t xml:space="preserve">Exploratory analysis</w:t>
+        <w:t xml:space="preserve">Statistical analysis</w:t>
       </w:r>
     </w:p>
     <w:p>
@@ -344,19 +344,57 @@
           <w:iCs/>
           <w:i/>
         </w:rPr>
-        <w:t xml:space="preserve">Use a combination of text/tables/figures to explore and describe your data. You should produce plots or tables or other summary quantities for the most interesting/important quantities in your data. Depending on the total number of variables in your dataset, explore all or some of the others. FIgures produced here might be histograms or density plots, correlation plots, etc. Tables might summarize your data.</w:t>
-      </w:r>
-    </w:p>
-    <w:p>
-      <w:pPr>
-        <w:pStyle w:val="BodyText"/>
+        <w:t xml:space="preserve">Explain anything related to your statistical analyses.</w:t>
+      </w:r>
+    </w:p>
+    <w:bookmarkEnd w:id="27"/>
+    <w:bookmarkEnd w:id="28"/>
+    <w:bookmarkStart w:id="36" w:name="results"/>
+    <w:p>
+      <w:pPr>
+        <w:pStyle w:val="Heading1"/>
+      </w:pPr>
+      <w:r>
+        <w:rPr>
+          <w:rStyle w:val="SectionNumber"/>
+        </w:rPr>
+        <w:t xml:space="preserve">4</w:t>
+      </w:r>
+      <w:r>
+        <w:tab/>
+      </w:r>
+      <w:r>
+        <w:t xml:space="preserve">Results</w:t>
+      </w:r>
+    </w:p>
+    <w:bookmarkStart w:id="30" w:name="exploratorydescriptive-analysis"/>
+    <w:p>
+      <w:pPr>
+        <w:pStyle w:val="Heading2"/>
+      </w:pPr>
+      <w:r>
+        <w:rPr>
+          <w:rStyle w:val="SectionNumber"/>
+        </w:rPr>
+        <w:t xml:space="preserve">4.1</w:t>
+      </w:r>
+      <w:r>
+        <w:tab/>
+      </w:r>
+      <w:r>
+        <w:t xml:space="preserve">Exploratory/Descriptive analysis</w:t>
+      </w:r>
+    </w:p>
+    <w:p>
+      <w:pPr>
+        <w:pStyle w:val="FirstParagraph"/>
       </w:pPr>
       <w:r>
         <w:rPr>
           <w:iCs/>
           <w:i/>
         </w:rPr>
-        <w:t xml:space="preserve">Continue by creating plots or tables of the outcome(s) of interest and the predictor/exposure/input variables you are most interested in. If your dataset is small, you can do that for all variables. Plots produced here can be scatterplots, boxplots, violinplots, etc. Tables can be simple 2x2 tables or larger ones.</w:t>
+        <w:t xml:space="preserve">Use a combination of text/tables/figures to explore and describe your data. Show the most important descriptive results here. Additional ones should go in the supplement. Even more can be in the R/RmD scripts.</w:t>
       </w:r>
     </w:p>
     <w:p>
@@ -364,67 +402,13 @@
         <w:pStyle w:val="BodyText"/>
       </w:pPr>
       <w:r>
-        <w:rPr>
-          <w:iCs/>
-          <w:i/>
-        </w:rPr>
-        <w:t xml:space="preserve">To get some further insight into your data, if reasonable you could compute simple statistics (e.g. t-tests, simple regression model with 1 predictor, etc.) to look for associations between your outcome(s) and each individual predictor variable. Though note that unless you pre-specified the outcome and main exposure, any</w:t>
-      </w:r>
-      <w:r>
-        <w:rPr>
-          <w:iCs/>
-          <w:i/>
-        </w:rPr>
-        <w:t xml:space="preserve"> </w:t>
-      </w:r>
-      <w:r>
-        <w:rPr>
-          <w:iCs/>
-          <w:i/>
-        </w:rPr>
-        <w:t xml:space="preserve">“</w:t>
-      </w:r>
-      <w:r>
-        <w:rPr>
-          <w:iCs/>
-          <w:i/>
-        </w:rPr>
-        <w:t xml:space="preserve">p&lt;0.05 means statistical significance</w:t>
-      </w:r>
-      <w:r>
-        <w:rPr>
-          <w:iCs/>
-          <w:i/>
-        </w:rPr>
-        <w:t xml:space="preserve">”</w:t>
-      </w:r>
-      <w:r>
-        <w:rPr>
-          <w:iCs/>
-          <w:i/>
-        </w:rPr>
-        <w:t xml:space="preserve"> </w:t>
-      </w:r>
-      <w:r>
-        <w:rPr>
-          <w:iCs/>
-          <w:i/>
-        </w:rPr>
-        <w:t xml:space="preserve">interpretation is not valid.</w:t>
-      </w:r>
-    </w:p>
-    <w:p>
-      <w:pPr>
-        <w:pStyle w:val="BodyText"/>
-      </w:pPr>
-      <w:r>
         <w:t xml:space="preserve">Table</w:t>
       </w:r>
       <w:r>
         <w:t xml:space="preserve"> </w:t>
       </w:r>
       <w:r>
-        <w:t xml:space="preserve">3.1</w:t>
+        <w:t xml:space="preserve">4.1</w:t>
       </w:r>
       <w:r>
         <w:t xml:space="preserve"> </w:t>
@@ -437,7 +421,7 @@
       <w:pPr>
         <w:pStyle w:val="TableCaption"/>
       </w:pPr>
-      <w:bookmarkStart w:id="27" w:name="table1"/>
+      <w:bookmarkStart w:id="29" w:name="table1"/>
       <w:r>
         <w:t xml:space="preserve">Table </w:t>
       </w:r>
@@ -449,12 +433,12 @@
       <w:r>
         <w:t xml:space="preserve">:</w:t>
       </w:r>
-      <w:bookmarkEnd w:id="27"/>
-      <w:r>
-        <w:t xml:space="preserve"> </w:t>
-      </w:r>
-      <w:r>
-        <w:t xml:space="preserve">Table 3.1: Data summary table.</w:t>
+      <w:bookmarkEnd w:id="29"/>
+      <w:r>
+        <w:t xml:space="preserve"> </w:t>
+      </w:r>
+      <w:r>
+        <w:t xml:space="preserve">Table 4.1: Data summary table.</w:t>
       </w:r>
     </w:p>
     <w:tbl>
@@ -462,12 +446,13 @@
         <w:tblStyle w:val="Table"/>
         <w:tblW w:type="auto" w:w="0"/>
         <w:tblLook w:firstRow="1" w:lastRow="0" w:firstColumn="0" w:lastColumn="0" w:noHBand="0" w:noVBand="0" w:val="0020"/>
-        <w:tblCaption w:val="Table 3.1: Data summary table."/>
+        <w:tblCaption w:val="Table 4.1: Data summary table."/>
       </w:tblPr>
       <w:tblGrid>
-        <w:gridCol w:w="2640"/>
-        <w:gridCol w:w="2640"/>
-        <w:gridCol w:w="2640"/>
+        <w:gridCol w:w="1980"/>
+        <w:gridCol w:w="1980"/>
+        <w:gridCol w:w="1980"/>
+        <w:gridCol w:w="1980"/>
       </w:tblGrid>
       <w:tr>
         <w:trPr>
@@ -505,6 +490,18 @@
             </w:r>
           </w:p>
         </w:tc>
+        <w:tc>
+          <w:tcPr/>
+          <w:p>
+            <w:pPr>
+              <w:pStyle w:val="Compact"/>
+              <w:jc w:val="right"/>
+            </w:pPr>
+            <w:r>
+              <w:t xml:space="preserve">Sex</w:t>
+            </w:r>
+          </w:p>
+        </w:tc>
       </w:tr>
       <w:tr>
         <w:tc>
@@ -527,19 +524,31 @@
               <w:jc w:val="right"/>
             </w:pPr>
             <w:r>
-              <w:t xml:space="preserve">133.00</w:t>
-            </w:r>
-          </w:p>
-        </w:tc>
-        <w:tc>
-          <w:tcPr/>
-          <w:p>
-            <w:pPr>
-              <w:pStyle w:val="Compact"/>
-              <w:jc w:val="right"/>
-            </w:pPr>
-            <w:r>
-              <w:t xml:space="preserve">45.00</w:t>
+              <w:t xml:space="preserve">133.0000</w:t>
+            </w:r>
+          </w:p>
+        </w:tc>
+        <w:tc>
+          <w:tcPr/>
+          <w:p>
+            <w:pPr>
+              <w:pStyle w:val="Compact"/>
+              <w:jc w:val="right"/>
+            </w:pPr>
+            <w:r>
+              <w:t xml:space="preserve">45</w:t>
+            </w:r>
+          </w:p>
+        </w:tc>
+        <w:tc>
+          <w:tcPr/>
+          <w:p>
+            <w:pPr>
+              <w:pStyle w:val="Compact"/>
+              <w:jc w:val="right"/>
+            </w:pPr>
+            <w:r>
+              <w:t xml:space="preserve">3</w:t>
             </w:r>
           </w:p>
         </w:tc>
@@ -565,19 +574,31 @@
               <w:jc w:val="right"/>
             </w:pPr>
             <w:r>
-              <w:t xml:space="preserve">155.25</w:t>
-            </w:r>
-          </w:p>
-        </w:tc>
-        <w:tc>
-          <w:tcPr/>
-          <w:p>
-            <w:pPr>
-              <w:pStyle w:val="Compact"/>
-              <w:jc w:val="right"/>
-            </w:pPr>
-            <w:r>
-              <w:t xml:space="preserve">54.25</w:t>
+              <w:t xml:space="preserve">155.0000</w:t>
+            </w:r>
+          </w:p>
+        </w:tc>
+        <w:tc>
+          <w:tcPr/>
+          <w:p>
+            <w:pPr>
+              <w:pStyle w:val="Compact"/>
+              <w:jc w:val="right"/>
+            </w:pPr>
+            <w:r>
+              <w:t xml:space="preserve">54</w:t>
+            </w:r>
+          </w:p>
+        </w:tc>
+        <w:tc>
+          <w:tcPr/>
+          <w:p>
+            <w:pPr>
+              <w:pStyle w:val="Compact"/>
+              <w:jc w:val="right"/>
+            </w:pPr>
+            <w:r>
+              <w:t xml:space="preserve">6</w:t>
             </w:r>
           </w:p>
         </w:tc>
@@ -603,19 +624,31 @@
               <w:jc w:val="right"/>
             </w:pPr>
             <w:r>
-              <w:t xml:space="preserve">166.00</w:t>
-            </w:r>
-          </w:p>
-        </w:tc>
-        <w:tc>
-          <w:tcPr/>
-          <w:p>
-            <w:pPr>
-              <w:pStyle w:val="Compact"/>
-              <w:jc w:val="right"/>
-            </w:pPr>
-            <w:r>
-              <w:t xml:space="preserve">73.00</w:t>
+              <w:t xml:space="preserve">166.0000</w:t>
+            </w:r>
+          </w:p>
+        </w:tc>
+        <w:tc>
+          <w:tcPr/>
+          <w:p>
+            <w:pPr>
+              <w:pStyle w:val="Compact"/>
+              <w:jc w:val="right"/>
+            </w:pPr>
+            <w:r>
+              <w:t xml:space="preserve">70</w:t>
+            </w:r>
+          </w:p>
+        </w:tc>
+        <w:tc>
+          <w:tcPr/>
+          <w:p>
+            <w:pPr>
+              <w:pStyle w:val="Compact"/>
+              <w:jc w:val="right"/>
+            </w:pPr>
+            <w:r>
+              <w:t xml:space="preserve">3</w:t>
             </w:r>
           </w:p>
         </w:tc>
@@ -641,19 +674,31 @@
               <w:jc w:val="right"/>
             </w:pPr>
             <w:r>
-              <w:t xml:space="preserve">165.50</w:t>
-            </w:r>
-          </w:p>
-        </w:tc>
-        <w:tc>
-          <w:tcPr/>
-          <w:p>
-            <w:pPr>
-              <w:pStyle w:val="Compact"/>
-              <w:jc w:val="right"/>
-            </w:pPr>
-            <w:r>
-              <w:t xml:space="preserve">72.00</w:t>
+              <w:t xml:space="preserve">162.5556</w:t>
+            </w:r>
+          </w:p>
+        </w:tc>
+        <w:tc>
+          <w:tcPr/>
+          <w:p>
+            <w:pPr>
+              <w:pStyle w:val="Compact"/>
+              <w:jc w:val="right"/>
+            </w:pPr>
+            <w:r>
+              <w:t xml:space="preserve">70</w:t>
+            </w:r>
+          </w:p>
+        </w:tc>
+        <w:tc>
+          <w:tcPr/>
+          <w:p>
+            <w:pPr>
+              <w:pStyle w:val="Compact"/>
+              <w:jc w:val="right"/>
+            </w:pPr>
+            <w:r>
+              <w:t xml:space="preserve">6</w:t>
             </w:r>
           </w:p>
         </w:tc>
@@ -679,19 +724,31 @@
               <w:jc w:val="right"/>
             </w:pPr>
             <w:r>
-              <w:t xml:space="preserve">177.25</w:t>
-            </w:r>
-          </w:p>
-        </w:tc>
-        <w:tc>
-          <w:tcPr/>
-          <w:p>
-            <w:pPr>
-              <w:pStyle w:val="Compact"/>
-              <w:jc w:val="right"/>
-            </w:pPr>
-            <w:r>
-              <w:t xml:space="preserve">87.50</w:t>
+              <w:t xml:space="preserve">175.0000</w:t>
+            </w:r>
+          </w:p>
+        </w:tc>
+        <w:tc>
+          <w:tcPr/>
+          <w:p>
+            <w:pPr>
+              <w:pStyle w:val="Compact"/>
+              <w:jc w:val="right"/>
+            </w:pPr>
+            <w:r>
+              <w:t xml:space="preserve">80</w:t>
+            </w:r>
+          </w:p>
+        </w:tc>
+        <w:tc>
+          <w:tcPr/>
+          <w:p>
+            <w:pPr>
+              <w:pStyle w:val="Compact"/>
+              <w:jc w:val="right"/>
+            </w:pPr>
+            <w:r>
+              <w:t xml:space="preserve">3</w:t>
             </w:r>
           </w:p>
         </w:tc>
@@ -717,24 +774,109 @@
               <w:jc w:val="right"/>
             </w:pPr>
             <w:r>
-              <w:t xml:space="preserve">192.00</w:t>
-            </w:r>
-          </w:p>
-        </w:tc>
-        <w:tc>
-          <w:tcPr/>
-          <w:p>
-            <w:pPr>
-              <w:pStyle w:val="Compact"/>
-              <w:jc w:val="right"/>
-            </w:pPr>
-            <w:r>
-              <w:t xml:space="preserve">110.00</w:t>
+              <w:t xml:space="preserve">180.0000</w:t>
+            </w:r>
+          </w:p>
+        </w:tc>
+        <w:tc>
+          <w:tcPr/>
+          <w:p>
+            <w:pPr>
+              <w:pStyle w:val="Compact"/>
+              <w:jc w:val="right"/>
+            </w:pPr>
+            <w:r>
+              <w:t xml:space="preserve">110</w:t>
+            </w:r>
+          </w:p>
+        </w:tc>
+        <w:tc>
+          <w:tcPr/>
+          <w:p>
+            <w:pPr>
+              <w:pStyle w:val="Compact"/>
+              <w:jc w:val="right"/>
+            </w:pPr>
+            <w:r>
+              <w:t xml:space="preserve">6</w:t>
             </w:r>
           </w:p>
         </w:tc>
       </w:tr>
     </w:tbl>
+    <w:bookmarkEnd w:id="30"/>
+    <w:bookmarkStart w:id="33" w:name="basic-statistical-analysis"/>
+    <w:p>
+      <w:pPr>
+        <w:pStyle w:val="Heading2"/>
+      </w:pPr>
+      <w:r>
+        <w:rPr>
+          <w:rStyle w:val="SectionNumber"/>
+        </w:rPr>
+        <w:t xml:space="preserve">4.2</w:t>
+      </w:r>
+      <w:r>
+        <w:tab/>
+      </w:r>
+      <w:r>
+        <w:t xml:space="preserve">Basic statistical analysis</w:t>
+      </w:r>
+    </w:p>
+    <w:p>
+      <w:pPr>
+        <w:pStyle w:val="FirstParagraph"/>
+      </w:pPr>
+      <w:r>
+        <w:rPr>
+          <w:iCs/>
+          <w:i/>
+        </w:rPr>
+        <w:t xml:space="preserve">To get some further insight into your data, if reasonable you could compute simple statistics (e.g. simple models with 1 predictor) to look for associations between your outcome(s) and each individual predictor variable. Though note that unless you pre-specified the outcome and main exposure, any</w:t>
+      </w:r>
+      <w:r>
+        <w:rPr>
+          <w:iCs/>
+          <w:i/>
+        </w:rPr>
+        <w:t xml:space="preserve"> </w:t>
+      </w:r>
+      <w:r>
+        <w:rPr>
+          <w:iCs/>
+          <w:i/>
+        </w:rPr>
+        <w:t xml:space="preserve">“</w:t>
+      </w:r>
+      <w:r>
+        <w:rPr>
+          <w:iCs/>
+          <w:i/>
+        </w:rPr>
+        <w:t xml:space="preserve">p&lt;0.05 means statistical significance</w:t>
+      </w:r>
+      <w:r>
+        <w:rPr>
+          <w:iCs/>
+          <w:i/>
+        </w:rPr>
+        <w:t xml:space="preserve">”</w:t>
+      </w:r>
+      <w:r>
+        <w:rPr>
+          <w:iCs/>
+          <w:i/>
+        </w:rPr>
+        <w:t xml:space="preserve"> </w:t>
+      </w:r>
+      <w:r>
+        <w:rPr>
+          <w:iCs/>
+          <w:i/>
+        </w:rPr>
+        <w:t xml:space="preserve">interpretation is not valid.</w:t>
+      </w:r>
+    </w:p>
     <w:p>
       <w:pPr>
         <w:pStyle w:val="BodyText"/>
@@ -746,7 +888,7 @@
         <w:t xml:space="preserve"> </w:t>
       </w:r>
       <w:r>
-        <w:t xml:space="preserve">3.1</w:t>
+        <w:t xml:space="preserve">4.1</w:t>
       </w:r>
       <w:r>
         <w:t xml:space="preserve"> </w:t>
@@ -762,20 +904,20 @@
       <w:r>
         <w:drawing>
           <wp:inline>
-            <wp:extent cx="5334000" cy="3303289"/>
+            <wp:extent cx="5334000" cy="3807460"/>
             <wp:effectExtent b="0" l="0" r="0" t="0"/>
-            <wp:docPr descr="Figure 3.1: Analysis figure." title="" id="1" name="Picture"/>
+            <wp:docPr descr="Figure 4.1: Analysis figure." title="" id="1" name="Picture"/>
             <a:graphic>
               <a:graphicData uri="http://schemas.openxmlformats.org/drawingml/2006/picture">
                 <pic:pic>
                   <pic:nvPicPr>
-                    <pic:cNvPr descr="../../results/resultfigure.png" id="0" name="Picture"/>
+                    <pic:cNvPr descr="../../results/height_weight_stratified.png" id="0" name="Picture"/>
                     <pic:cNvPicPr>
                       <a:picLocks noChangeArrowheads="1" noChangeAspect="1"/>
                     </pic:cNvPicPr>
                   </pic:nvPicPr>
                   <pic:blipFill>
-                    <a:blip r:embed="rId28"/>
+                    <a:blip r:embed="rId31"/>
                     <a:stretch>
                       <a:fillRect/>
                     </a:stretch>
@@ -783,7 +925,7 @@
                   <pic:spPr bwMode="auto">
                     <a:xfrm>
                       <a:off x="0" y="0"/>
-                      <a:ext cx="5334000" cy="3303289"/>
+                      <a:ext cx="5334000" cy="3807460"/>
                     </a:xfrm>
                     <a:prstGeom prst="rect">
                       <a:avLst/>
@@ -806,7 +948,7 @@
       <w:pPr>
         <w:pStyle w:val="ImageCaption"/>
       </w:pPr>
-      <w:bookmarkStart w:id="29" w:name="fig1"/>
+      <w:bookmarkStart w:id="32" w:name="fig1"/>
       <w:r>
         <w:t xml:space="preserve">Figure </w:t>
       </w:r>
@@ -821,13 +963,13 @@
       <w:r>
         <w:t xml:space="preserve"> </w:t>
       </w:r>
-      <w:bookmarkEnd w:id="29"/>
-      <w:r>
-        <w:t xml:space="preserve">Figure 3.1: Analysis figure.</w:t>
-      </w:r>
-    </w:p>
-    <w:bookmarkEnd w:id="30"/>
-    <w:bookmarkStart w:id="32" w:name="full-analysis"/>
+      <w:bookmarkEnd w:id="32"/>
+      <w:r>
+        <w:t xml:space="preserve">Figure 4.1: Analysis figure.</w:t>
+      </w:r>
+    </w:p>
+    <w:bookmarkEnd w:id="33"/>
+    <w:bookmarkStart w:id="35" w:name="full-analysis"/>
     <w:p>
       <w:pPr>
         <w:pStyle w:val="Heading2"/>
@@ -836,7 +978,7 @@
         <w:rPr>
           <w:rStyle w:val="SectionNumber"/>
         </w:rPr>
-        <w:t xml:space="preserve">3.4</w:t>
+        <w:t xml:space="preserve">4.3</w:t>
       </w:r>
       <w:r>
         <w:tab/>
@@ -868,7 +1010,7 @@
         <w:t xml:space="preserve"> </w:t>
       </w:r>
       <w:r>
-        <w:t xml:space="preserve">3.2</w:t>
+        <w:t xml:space="preserve">??</w:t>
       </w:r>
       <w:r>
         <w:t xml:space="preserve"> </w:t>
@@ -881,7 +1023,7 @@
       <w:pPr>
         <w:pStyle w:val="TableCaption"/>
       </w:pPr>
-      <w:bookmarkStart w:id="31" w:name="table2"/>
+      <w:bookmarkStart w:id="34" w:name="table2"/>
       <w:r>
         <w:t xml:space="preserve">Table </w:t>
       </w:r>
@@ -893,12 +1035,12 @@
       <w:r>
         <w:t xml:space="preserve">:</w:t>
       </w:r>
-      <w:bookmarkEnd w:id="31"/>
-      <w:r>
-        <w:t xml:space="preserve"> </w:t>
-      </w:r>
-      <w:r>
-        <w:t xml:space="preserve">Table 3.2: Linear model fit table.</w:t>
+      <w:bookmarkEnd w:id="34"/>
+      <w:r>
+        <w:t xml:space="preserve"> </w:t>
+      </w:r>
+      <w:r>
+        <w:t xml:space="preserve">Table 4.2: Linear model fit table.</w:t>
       </w:r>
     </w:p>
     <w:tbl>
@@ -906,7 +1048,7 @@
         <w:tblStyle w:val="Table"/>
         <w:tblW w:type="auto" w:w="0"/>
         <w:tblLook w:firstRow="1" w:lastRow="0" w:firstColumn="0" w:lastColumn="0" w:noHBand="0" w:noVBand="0" w:val="0020"/>
-        <w:tblCaption w:val="Table 3.2: Linear model fit table."/>
+        <w:tblCaption w:val="Table 4.2: Linear model fit table."/>
       </w:tblPr>
       <w:tblGrid>
         <w:gridCol w:w="1584"/>
@@ -1001,43 +1143,43 @@
               <w:jc w:val="right"/>
             </w:pPr>
             <w:r>
-              <w:t xml:space="preserve">-43.7883068</w:t>
-            </w:r>
-          </w:p>
-        </w:tc>
-        <w:tc>
-          <w:tcPr/>
-          <w:p>
-            <w:pPr>
-              <w:pStyle w:val="Compact"/>
-              <w:jc w:val="right"/>
-            </w:pPr>
-            <w:r>
-              <w:t xml:space="preserve">61.1150617</w:t>
-            </w:r>
-          </w:p>
-        </w:tc>
-        <w:tc>
-          <w:tcPr/>
-          <w:p>
-            <w:pPr>
-              <w:pStyle w:val="Compact"/>
-              <w:jc w:val="right"/>
-            </w:pPr>
-            <w:r>
-              <w:t xml:space="preserve">-0.7164896</w:t>
-            </w:r>
-          </w:p>
-        </w:tc>
-        <w:tc>
-          <w:tcPr/>
-          <w:p>
-            <w:pPr>
-              <w:pStyle w:val="Compact"/>
-              <w:jc w:val="right"/>
-            </w:pPr>
-            <w:r>
-              <w:t xml:space="preserve">0.4940713</w:t>
+              <w:t xml:space="preserve">138.5075828</w:t>
+            </w:r>
+          </w:p>
+        </w:tc>
+        <w:tc>
+          <w:tcPr/>
+          <w:p>
+            <w:pPr>
+              <w:pStyle w:val="Compact"/>
+              <w:jc w:val="right"/>
+            </w:pPr>
+            <w:r>
+              <w:t xml:space="preserve">17.6375233</w:t>
+            </w:r>
+          </w:p>
+        </w:tc>
+        <w:tc>
+          <w:tcPr/>
+          <w:p>
+            <w:pPr>
+              <w:pStyle w:val="Compact"/>
+              <w:jc w:val="right"/>
+            </w:pPr>
+            <w:r>
+              <w:t xml:space="preserve">7.8530064</w:t>
+            </w:r>
+          </w:p>
+        </w:tc>
+        <w:tc>
+          <w:tcPr/>
+          <w:p>
+            <w:pPr>
+              <w:pStyle w:val="Compact"/>
+              <w:jc w:val="right"/>
+            </w:pPr>
+            <w:r>
+              <w:t xml:space="preserve">0.0002255</w:t>
             </w:r>
           </w:p>
         </w:tc>
@@ -1051,63 +1193,125 @@
               <w:jc w:val="left"/>
             </w:pPr>
             <w:r>
-              <w:t xml:space="preserve">Height</w:t>
-            </w:r>
-          </w:p>
-        </w:tc>
-        <w:tc>
-          <w:tcPr/>
-          <w:p>
-            <w:pPr>
-              <w:pStyle w:val="Compact"/>
-              <w:jc w:val="right"/>
-            </w:pPr>
-            <w:r>
-              <w:t xml:space="preserve">0.6996272</w:t>
-            </w:r>
-          </w:p>
-        </w:tc>
-        <w:tc>
-          <w:tcPr/>
-          <w:p>
-            <w:pPr>
-              <w:pStyle w:val="Compact"/>
-              <w:jc w:val="right"/>
-            </w:pPr>
-            <w:r>
-              <w:t xml:space="preserve">0.3675692</w:t>
-            </w:r>
-          </w:p>
-        </w:tc>
-        <w:tc>
-          <w:tcPr/>
-          <w:p>
-            <w:pPr>
-              <w:pStyle w:val="Compact"/>
-              <w:jc w:val="right"/>
-            </w:pPr>
-            <w:r>
-              <w:t xml:space="preserve">1.9033889</w:t>
-            </w:r>
-          </w:p>
-        </w:tc>
-        <w:tc>
-          <w:tcPr/>
-          <w:p>
-            <w:pPr>
-              <w:pStyle w:val="Compact"/>
-              <w:jc w:val="right"/>
-            </w:pPr>
-            <w:r>
-              <w:t xml:space="preserve">0.0934786</w:t>
+              <w:t xml:space="preserve">Weight</w:t>
+            </w:r>
+          </w:p>
+        </w:tc>
+        <w:tc>
+          <w:tcPr/>
+          <w:p>
+            <w:pPr>
+              <w:pStyle w:val="Compact"/>
+              <w:jc w:val="right"/>
+            </w:pPr>
+            <w:r>
+              <w:t xml:space="preserve">0.2884414</w:t>
+            </w:r>
+          </w:p>
+        </w:tc>
+        <w:tc>
+          <w:tcPr/>
+          <w:p>
+            <w:pPr>
+              <w:pStyle w:val="Compact"/>
+              <w:jc w:val="right"/>
+            </w:pPr>
+            <w:r>
+              <w:t xml:space="preserve">0.2655154</w:t>
+            </w:r>
+          </w:p>
+        </w:tc>
+        <w:tc>
+          <w:tcPr/>
+          <w:p>
+            <w:pPr>
+              <w:pStyle w:val="Compact"/>
+              <w:jc w:val="right"/>
+            </w:pPr>
+            <w:r>
+              <w:t xml:space="preserve">1.0863453</w:t>
+            </w:r>
+          </w:p>
+        </w:tc>
+        <w:tc>
+          <w:tcPr/>
+          <w:p>
+            <w:pPr>
+              <w:pStyle w:val="Compact"/>
+              <w:jc w:val="right"/>
+            </w:pPr>
+            <w:r>
+              <w:t xml:space="preserve">0.3190313</w:t>
+            </w:r>
+          </w:p>
+        </w:tc>
+      </w:tr>
+      <w:tr>
+        <w:tc>
+          <w:tcPr/>
+          <w:p>
+            <w:pPr>
+              <w:pStyle w:val="Compact"/>
+              <w:jc w:val="left"/>
+            </w:pPr>
+            <w:r>
+              <w:t xml:space="preserve">SexM</w:t>
+            </w:r>
+          </w:p>
+        </w:tc>
+        <w:tc>
+          <w:tcPr/>
+          <w:p>
+            <w:pPr>
+              <w:pStyle w:val="Compact"/>
+              <w:jc w:val="right"/>
+            </w:pPr>
+            <w:r>
+              <w:t xml:space="preserve">5.7856082</w:t>
+            </w:r>
+          </w:p>
+        </w:tc>
+        <w:tc>
+          <w:tcPr/>
+          <w:p>
+            <w:pPr>
+              <w:pStyle w:val="Compact"/>
+              <w:jc w:val="right"/>
+            </w:pPr>
+            <w:r>
+              <w:t xml:space="preserve">11.3303870</w:t>
+            </w:r>
+          </w:p>
+        </w:tc>
+        <w:tc>
+          <w:tcPr/>
+          <w:p>
+            <w:pPr>
+              <w:pStyle w:val="Compact"/>
+              <w:jc w:val="right"/>
+            </w:pPr>
+            <w:r>
+              <w:t xml:space="preserve">0.5106276</w:t>
+            </w:r>
+          </w:p>
+        </w:tc>
+        <w:tc>
+          <w:tcPr/>
+          <w:p>
+            <w:pPr>
+              <w:pStyle w:val="Compact"/>
+              <w:jc w:val="right"/>
+            </w:pPr>
+            <w:r>
+              <w:t xml:space="preserve">0.6278491</w:t>
             </w:r>
           </w:p>
         </w:tc>
       </w:tr>
     </w:tbl>
-    <w:bookmarkEnd w:id="32"/>
-    <w:bookmarkEnd w:id="33"/>
-    <w:bookmarkStart w:id="38" w:name="discussion"/>
+    <w:bookmarkEnd w:id="35"/>
+    <w:bookmarkEnd w:id="36"/>
+    <w:bookmarkStart w:id="41" w:name="discussion"/>
     <w:p>
       <w:pPr>
         <w:pStyle w:val="Heading1"/>
@@ -1116,7 +1320,7 @@
         <w:rPr>
           <w:rStyle w:val="SectionNumber"/>
         </w:rPr>
-        <w:t xml:space="preserve">4</w:t>
+        <w:t xml:space="preserve">5</w:t>
       </w:r>
       <w:r>
         <w:tab/>
@@ -1125,7 +1329,7 @@
         <w:t xml:space="preserve">Discussion</w:t>
       </w:r>
     </w:p>
-    <w:bookmarkStart w:id="34" w:name="summary-and-interpretation"/>
+    <w:bookmarkStart w:id="37" w:name="summary-and-interpretation"/>
     <w:p>
       <w:pPr>
         <w:pStyle w:val="Heading2"/>
@@ -1134,7 +1338,7 @@
         <w:rPr>
           <w:rStyle w:val="SectionNumber"/>
         </w:rPr>
-        <w:t xml:space="preserve">4.1</w:t>
+        <w:t xml:space="preserve">5.1</w:t>
       </w:r>
       <w:r>
         <w:tab/>
@@ -1155,8 +1359,8 @@
         <w:t xml:space="preserve">Summarize what you did, what you found and what it means.</w:t>
       </w:r>
     </w:p>
-    <w:bookmarkEnd w:id="34"/>
-    <w:bookmarkStart w:id="35" w:name="strengths-and-limitations"/>
+    <w:bookmarkEnd w:id="37"/>
+    <w:bookmarkStart w:id="38" w:name="strengths-and-limitations"/>
     <w:p>
       <w:pPr>
         <w:pStyle w:val="Heading2"/>
@@ -1165,7 +1369,7 @@
         <w:rPr>
           <w:rStyle w:val="SectionNumber"/>
         </w:rPr>
-        <w:t xml:space="preserve">4.2</w:t>
+        <w:t xml:space="preserve">5.2</w:t>
       </w:r>
       <w:r>
         <w:tab/>
@@ -1186,8 +1390,8 @@
         <w:t xml:space="preserve">Discuss what you perceive as strengths and limitations of your analysis.</w:t>
       </w:r>
     </w:p>
-    <w:bookmarkEnd w:id="35"/>
-    <w:bookmarkStart w:id="37" w:name="conclusions"/>
+    <w:bookmarkEnd w:id="38"/>
+    <w:bookmarkStart w:id="40" w:name="conclusions"/>
     <w:p>
       <w:pPr>
         <w:pStyle w:val="Heading2"/>
@@ -1196,7 +1400,7 @@
         <w:rPr>
           <w:rStyle w:val="SectionNumber"/>
         </w:rPr>
-        <w:t xml:space="preserve">4.3</w:t>
+        <w:t xml:space="preserve">5.3</w:t>
       </w:r>
       <w:r>
         <w:tab/>
@@ -1254,12 +1458,32 @@
         <w:pStyle w:val="BodyText"/>
       </w:pPr>
       <w:r>
+        <w:t xml:space="preserve">These papers</w:t>
+      </w:r>
+      <w:r>
+        <w:t xml:space="preserve"> </w:t>
+      </w:r>
+      <w:r>
+        <w:t xml:space="preserve">(McKay et al., 2020; McKay, Ebell, Dale, Shen, &amp; Handel, 2020)</w:t>
+      </w:r>
+      <w:r>
+        <w:t xml:space="preserve"> </w:t>
+      </w:r>
+      <w:r>
+        <w:t xml:space="preserve">are good examples of papers published using a fully reproducible setup similar to the one shown in this template.</w:t>
+      </w:r>
+    </w:p>
+    <w:p>
+      <w:pPr>
+        <w:pStyle w:val="BodyText"/>
+      </w:pPr>
+      <w:r>
         <w:t xml:space="preserve">Note that this cited reference will show up at the end of the document, the reference formatting is determined by the CSL file specified in the YAML header. Many more style files for almost any journal</w:t>
       </w:r>
       <w:r>
         <w:t xml:space="preserve"> </w:t>
       </w:r>
-      <w:hyperlink r:id="rId36">
+      <w:hyperlink r:id="rId39">
         <w:r>
           <w:rPr>
             <w:rStyle w:val="Hyperlink"/>
@@ -1286,9 +1510,9 @@
         <w:t xml:space="preserve">but giving it a more descriptive name is probably better.</w:t>
       </w:r>
     </w:p>
-    <w:bookmarkEnd w:id="37"/>
-    <w:bookmarkEnd w:id="38"/>
-    <w:bookmarkStart w:id="42" w:name="references"/>
+    <w:bookmarkEnd w:id="40"/>
+    <w:bookmarkEnd w:id="41"/>
+    <w:bookmarkStart w:id="49" w:name="references"/>
     <w:p>
       <w:pPr>
         <w:pStyle w:val="Heading1"/>
@@ -1297,14 +1521,26 @@
         <w:t xml:space="preserve">References</w:t>
       </w:r>
     </w:p>
-    <w:bookmarkStart w:id="41" w:name="refs"/>
-    <w:bookmarkStart w:id="40" w:name="ref-Leek2015a"/>
+    <w:bookmarkStart w:id="48" w:name="refs"/>
+    <w:bookmarkStart w:id="43" w:name="ref-leek2015"/>
     <w:p>
       <w:pPr>
         <w:pStyle w:val="Bibliography"/>
       </w:pPr>
       <w:r>
-        <w:t xml:space="preserve">Leek, J. T., &amp; Peng, R. D. (2015). Statistics. What is the question?</w:t>
+        <w:t xml:space="preserve">Leek, J. T., &amp; Peng, R. D. (2015). Statistics.</w:t>
+      </w:r>
+      <w:r>
+        <w:t xml:space="preserve"> </w:t>
+      </w:r>
+      <w:r>
+        <w:t xml:space="preserve">What</w:t>
+      </w:r>
+      <w:r>
+        <w:t xml:space="preserve"> </w:t>
+      </w:r>
+      <w:r>
+        <w:t xml:space="preserve">is the question?</w:t>
       </w:r>
       <w:r>
         <w:t xml:space="preserve"> </w:t>
@@ -1330,12 +1566,12 @@
         <w:t xml:space="preserve">347</w:t>
       </w:r>
       <w:r>
-        <w:t xml:space="preserve">, 1314–1315.</w:t>
-      </w:r>
-      <w:r>
-        <w:t xml:space="preserve"> </w:t>
-      </w:r>
-      <w:hyperlink r:id="rId39">
+        <w:t xml:space="preserve">(6228), 1314–1315.</w:t>
+      </w:r>
+      <w:r>
+        <w:t xml:space="preserve"> </w:t>
+      </w:r>
+      <w:hyperlink r:id="rId42">
         <w:r>
           <w:rPr>
             <w:rStyle w:val="Hyperlink"/>
@@ -1344,9 +1580,148 @@
         </w:r>
       </w:hyperlink>
     </w:p>
-    <w:bookmarkEnd w:id="40"/>
-    <w:bookmarkEnd w:id="41"/>
-    <w:bookmarkEnd w:id="42"/>
+    <w:bookmarkEnd w:id="43"/>
+    <w:bookmarkStart w:id="45" w:name="ref-mckay2020"/>
+    <w:p>
+      <w:pPr>
+        <w:pStyle w:val="Bibliography"/>
+      </w:pPr>
+      <w:r>
+        <w:t xml:space="preserve">McKay, B., Ebell, M., Billings, W. Z., Dale, A. P., Shen, Y., &amp; Handel, A. (2020). Associations</w:t>
+      </w:r>
+      <w:r>
+        <w:t xml:space="preserve"> </w:t>
+      </w:r>
+      <w:r>
+        <w:t xml:space="preserve">Between Relative Viral Load</w:t>
+      </w:r>
+      <w:r>
+        <w:t xml:space="preserve"> </w:t>
+      </w:r>
+      <w:r>
+        <w:t xml:space="preserve">at</w:t>
+      </w:r>
+      <w:r>
+        <w:t xml:space="preserve"> </w:t>
+      </w:r>
+      <w:r>
+        <w:t xml:space="preserve">Diagnosis</w:t>
+      </w:r>
+      <w:r>
+        <w:t xml:space="preserve"> </w:t>
+      </w:r>
+      <w:r>
+        <w:t xml:space="preserve">and</w:t>
+      </w:r>
+      <w:r>
+        <w:t xml:space="preserve"> </w:t>
+      </w:r>
+      <w:r>
+        <w:t xml:space="preserve">Influenza A Symptoms</w:t>
+      </w:r>
+      <w:r>
+        <w:t xml:space="preserve"> </w:t>
+      </w:r>
+      <w:r>
+        <w:t xml:space="preserve">and</w:t>
+      </w:r>
+      <w:r>
+        <w:t xml:space="preserve"> </w:t>
+      </w:r>
+      <w:r>
+        <w:t xml:space="preserve">Recovery</w:t>
+      </w:r>
+      <w:r>
+        <w:t xml:space="preserve">.</w:t>
+      </w:r>
+      <w:r>
+        <w:t xml:space="preserve"> </w:t>
+      </w:r>
+      <w:r>
+        <w:rPr>
+          <w:iCs/>
+          <w:i/>
+        </w:rPr>
+        <w:t xml:space="preserve">Open Forum Infectious Diseases</w:t>
+      </w:r>
+      <w:r>
+        <w:t xml:space="preserve">,</w:t>
+      </w:r>
+      <w:r>
+        <w:t xml:space="preserve"> </w:t>
+      </w:r>
+      <w:r>
+        <w:rPr>
+          <w:iCs/>
+          <w:i/>
+        </w:rPr>
+        <w:t xml:space="preserve">7</w:t>
+      </w:r>
+      <w:r>
+        <w:t xml:space="preserve">(11), ofaa494.</w:t>
+      </w:r>
+      <w:r>
+        <w:t xml:space="preserve"> </w:t>
+      </w:r>
+      <w:hyperlink r:id="rId44">
+        <w:r>
+          <w:rPr>
+            <w:rStyle w:val="Hyperlink"/>
+          </w:rPr>
+          <w:t xml:space="preserve">https://doi.org/10.1093/ofid/ofaa494</w:t>
+        </w:r>
+      </w:hyperlink>
+    </w:p>
+    <w:bookmarkEnd w:id="45"/>
+    <w:bookmarkStart w:id="47" w:name="ref-mckay2020a"/>
+    <w:p>
+      <w:pPr>
+        <w:pStyle w:val="Bibliography"/>
+      </w:pPr>
+      <w:r>
+        <w:t xml:space="preserve">McKay, B., Ebell, M., Dale, A. P., Shen, Y., &amp; Handel, A. (2020). Virulence-mediated infectiousness and activity trade-offs and their impact on transmission potential of influenza patients.</w:t>
+      </w:r>
+      <w:r>
+        <w:t xml:space="preserve"> </w:t>
+      </w:r>
+      <w:r>
+        <w:rPr>
+          <w:iCs/>
+          <w:i/>
+        </w:rPr>
+        <w:t xml:space="preserve">Proceedings. Biological Sciences</w:t>
+      </w:r>
+      <w:r>
+        <w:t xml:space="preserve">,</w:t>
+      </w:r>
+      <w:r>
+        <w:t xml:space="preserve"> </w:t>
+      </w:r>
+      <w:r>
+        <w:rPr>
+          <w:iCs/>
+          <w:i/>
+        </w:rPr>
+        <w:t xml:space="preserve">287</w:t>
+      </w:r>
+      <w:r>
+        <w:t xml:space="preserve">(1927), 20200496.</w:t>
+      </w:r>
+      <w:r>
+        <w:t xml:space="preserve"> </w:t>
+      </w:r>
+      <w:hyperlink r:id="rId46">
+        <w:r>
+          <w:rPr>
+            <w:rStyle w:val="Hyperlink"/>
+          </w:rPr>
+          <w:t xml:space="preserve">https://doi.org/10.1098/rspb.2020.0496</w:t>
+        </w:r>
+      </w:hyperlink>
+    </w:p>
+    <w:bookmarkEnd w:id="47"/>
+    <w:bookmarkEnd w:id="48"/>
+    <w:bookmarkEnd w:id="49"/>
     <w:sectPr/>
   </w:body>
 </w:document>

</xml_diff>